<commit_message>
Nuevo changelog y arreglando conflictos
</commit_message>
<xml_diff>
--- a/Deliverables/D06/Changelog D06.docx
+++ b/Deliverables/D06/Changelog D06.docx
@@ -1689,7 +1689,7 @@
           <w:sz w:val="24"/>
           <w:szCs w:val="24"/>
         </w:rPr>
-        <w:t>.</w:t>
+        <w:t xml:space="preserve"> ya que no es una composición.</w:t>
       </w:r>
     </w:p>
     <w:p>
@@ -1826,19 +1826,8 @@
           <w:sz w:val="24"/>
           <w:szCs w:val="24"/>
         </w:rPr>
-        <w:t>.</w:t>
-      </w:r>
-    </w:p>
-    <w:p>
-      <w:pPr>
-        <w:spacing w:line="360" w:lineRule="auto"/>
-        <w:ind w:left="360"/>
-        <w:jc w:val="both"/>
-        <w:rPr>
-          <w:sz w:val="24"/>
-          <w:szCs w:val="24"/>
-        </w:rPr>
-      </w:pPr>
+        <w:t xml:space="preserve"> ya que un currículum no es obligatorio.</w:t>
+      </w:r>
     </w:p>
     <w:p>
       <w:pPr>
@@ -2018,7 +2007,14 @@
           <w:sz w:val="24"/>
           <w:szCs w:val="24"/>
         </w:rPr>
-        <w:t>() ahora se comprueba si la garantía está en modo final o no.</w:t>
+        <w:t>() ahora se comprueba si la garantía está en modo final o no</w:t>
+      </w:r>
+      <w:r>
+        <w:rPr>
+          <w:sz w:val="24"/>
+          <w:szCs w:val="24"/>
+        </w:rPr>
+        <w:t>, ya que, de estarlo, no puede ser modificada.</w:t>
       </w:r>
     </w:p>
     <w:p>
@@ -2068,7 +2064,28 @@
           <w:sz w:val="24"/>
           <w:szCs w:val="24"/>
         </w:rPr>
-        <w:t>(): ahora las fases solo pueden crearse cuando una solicitud esté aceptada. También se cumplen ahora las restricciones de tiempo.</w:t>
+        <w:t>(): ahora las fases solo pueden crearse cuando una solicitud esté aceptada</w:t>
+      </w:r>
+      <w:r>
+        <w:rPr>
+          <w:sz w:val="24"/>
+          <w:szCs w:val="24"/>
+        </w:rPr>
+        <w:t>, tal y como exigen los requisitos</w:t>
+      </w:r>
+      <w:r>
+        <w:rPr>
+          <w:sz w:val="24"/>
+          <w:szCs w:val="24"/>
+        </w:rPr>
+        <w:t>. También se cumplen ahora las restricciones de tiempo</w:t>
+      </w:r>
+      <w:r>
+        <w:rPr>
+          <w:sz w:val="24"/>
+          <w:szCs w:val="24"/>
+        </w:rPr>
+        <w:t xml:space="preserve"> respecto a su chapuza correspondiente.</w:t>
       </w:r>
     </w:p>
     <w:p>
@@ -2150,7 +2167,28 @@
           <w:sz w:val="24"/>
           <w:szCs w:val="24"/>
         </w:rPr>
-        <w:t>: se ha añadido un método que calcula la puntuación de un cliente o un manitas. También se ha añadido un método que calcula las puntuaciones de todos ellos.</w:t>
+        <w:t>: se ha añadido un método que calcula la puntuación de un cliente o un manitas</w:t>
+      </w:r>
+      <w:r>
+        <w:rPr>
+          <w:sz w:val="24"/>
+          <w:szCs w:val="24"/>
+        </w:rPr>
+        <w:t xml:space="preserve"> para cumplir el requisito 50.1</w:t>
+      </w:r>
+      <w:r>
+        <w:rPr>
+          <w:sz w:val="24"/>
+          <w:szCs w:val="24"/>
+        </w:rPr>
+        <w:t>. También se ha añadido un método que calcula las puntuaciones de todos ellos</w:t>
+      </w:r>
+      <w:r>
+        <w:rPr>
+          <w:sz w:val="24"/>
+          <w:szCs w:val="24"/>
+        </w:rPr>
+        <w:t xml:space="preserve"> que servirá para mostrar una vista con todas las puntuaciones de todos los clientes y manitas.</w:t>
       </w:r>
     </w:p>
     <w:p>
@@ -2205,7 +2243,21 @@
           <w:sz w:val="24"/>
           <w:szCs w:val="24"/>
         </w:rPr>
-        <w:t>Se han modificado los test para que, en lugar de buscar un elemento por su id, funcionen siempre a pesar de que se vuelva a poblar la base de datos.</w:t>
+        <w:t xml:space="preserve">Se han modificado los test </w:t>
+      </w:r>
+      <w:r>
+        <w:rPr>
+          <w:sz w:val="24"/>
+          <w:szCs w:val="24"/>
+        </w:rPr>
+        <w:t>y se elimina la búsqueda de un elemento por su identificador, para que</w:t>
+      </w:r>
+      <w:r>
+        <w:rPr>
+          <w:sz w:val="24"/>
+          <w:szCs w:val="24"/>
+        </w:rPr>
+        <w:t xml:space="preserve"> funcionen siempre a pesar de que se vuelva a poblar la base de datos.</w:t>
       </w:r>
     </w:p>
     <w:p>
@@ -2255,7 +2307,14 @@
           <w:sz w:val="24"/>
           <w:szCs w:val="24"/>
         </w:rPr>
-        <w:t>(): cuando se crea una queja, esta se añade a la lista de quejas del cliente en cuestión.</w:t>
+        <w:t>(): cuando se crea una queja, esta se añade a la lista de quejas del cliente en cuestión</w:t>
+      </w:r>
+      <w:r>
+        <w:rPr>
+          <w:sz w:val="24"/>
+          <w:szCs w:val="24"/>
+        </w:rPr>
+        <w:t xml:space="preserve"> con la finalidad de tener siempre actualizada dicha lista.</w:t>
       </w:r>
     </w:p>
     <w:p>
@@ -2312,7 +2371,21 @@
           <w:sz w:val="24"/>
           <w:szCs w:val="24"/>
         </w:rPr>
-        <w:t xml:space="preserve">(): se ha añadido un nuevo método que devuelve al cliente creador de esa chapuza. También se ha añadido en este método la creación del momento de publicación y del </w:t>
+        <w:t>(): se ha añadido un nuevo método que devuelve al cliente creador de esa chapuza</w:t>
+      </w:r>
+      <w:r>
+        <w:rPr>
+          <w:sz w:val="24"/>
+          <w:szCs w:val="24"/>
+        </w:rPr>
+        <w:t xml:space="preserve"> que se utilizará en diferentes controladores</w:t>
+      </w:r>
+      <w:r>
+        <w:rPr>
+          <w:sz w:val="24"/>
+          <w:szCs w:val="24"/>
+        </w:rPr>
+        <w:t xml:space="preserve">. También se ha añadido en este método la creación del momento de publicación y del </w:t>
       </w:r>
       <w:proofErr w:type="spellStart"/>
       <w:r>
@@ -2353,7 +2426,37 @@
           <w:sz w:val="24"/>
           <w:szCs w:val="24"/>
         </w:rPr>
-        <w:t>).</w:t>
+        <w:t>)</w:t>
+      </w:r>
+      <w:r>
+        <w:rPr>
+          <w:sz w:val="24"/>
+          <w:szCs w:val="24"/>
+        </w:rPr>
+        <w:t xml:space="preserve">, para que se guarde la fecha de guardado y no de creación y porque de esta forma aseguramos que el </w:t>
+      </w:r>
+      <w:proofErr w:type="spellStart"/>
+      <w:r>
+        <w:rPr>
+          <w:sz w:val="24"/>
+          <w:szCs w:val="24"/>
+        </w:rPr>
+        <w:t>ticker</w:t>
+      </w:r>
+      <w:proofErr w:type="spellEnd"/>
+      <w:r>
+        <w:rPr>
+          <w:sz w:val="24"/>
+          <w:szCs w:val="24"/>
+        </w:rPr>
+        <w:t xml:space="preserve"> sea único</w:t>
+      </w:r>
+      <w:r>
+        <w:rPr>
+          <w:sz w:val="24"/>
+          <w:szCs w:val="24"/>
+        </w:rPr>
+        <w:t>.</w:t>
       </w:r>
       <w:r>
         <w:rPr>
@@ -2385,44 +2488,46 @@
           <w:szCs w:val="24"/>
         </w:rPr>
       </w:pPr>
-      <w:r>
-        <w:rPr>
-          <w:sz w:val="24"/>
-          <w:szCs w:val="24"/>
-        </w:rPr>
-        <w:t xml:space="preserve">En varios servicios se ha utilizado el método </w:t>
-      </w:r>
-      <w:proofErr w:type="spellStart"/>
-      <w:r>
-        <w:rPr>
-          <w:sz w:val="24"/>
-          <w:szCs w:val="24"/>
-        </w:rPr>
-        <w:t>instaceOf</w:t>
-      </w:r>
-      <w:proofErr w:type="spellEnd"/>
-      <w:r>
-        <w:rPr>
-          <w:sz w:val="24"/>
-          <w:szCs w:val="24"/>
-        </w:rPr>
-        <w:t xml:space="preserve"> para comprobar que el usuario que está </w:t>
-      </w:r>
-      <w:proofErr w:type="spellStart"/>
-      <w:r>
-        <w:rPr>
-          <w:sz w:val="24"/>
-          <w:szCs w:val="24"/>
-        </w:rPr>
-        <w:t>logueado</w:t>
-      </w:r>
-      <w:proofErr w:type="spellEnd"/>
-      <w:r>
-        <w:rPr>
-          <w:sz w:val="24"/>
-          <w:szCs w:val="24"/>
-        </w:rPr>
-        <w:t xml:space="preserve"> puede pertenecer a varios roles.</w:t>
+      <w:proofErr w:type="spellStart"/>
+      <w:r>
+        <w:rPr>
+          <w:sz w:val="24"/>
+          <w:szCs w:val="24"/>
+        </w:rPr>
+        <w:t>CurriculumService</w:t>
+      </w:r>
+      <w:proofErr w:type="spellEnd"/>
+      <w:r>
+        <w:rPr>
+          <w:sz w:val="24"/>
+          <w:szCs w:val="24"/>
+        </w:rPr>
+        <w:t xml:space="preserve">: se ha eliminado el método </w:t>
+      </w:r>
+      <w:proofErr w:type="spellStart"/>
+      <w:proofErr w:type="gramStart"/>
+      <w:r>
+        <w:rPr>
+          <w:sz w:val="24"/>
+          <w:szCs w:val="24"/>
+        </w:rPr>
+        <w:t>delete</w:t>
+      </w:r>
+      <w:proofErr w:type="spellEnd"/>
+      <w:r>
+        <w:rPr>
+          <w:sz w:val="24"/>
+          <w:szCs w:val="24"/>
+        </w:rPr>
+        <w:t>(</w:t>
+      </w:r>
+      <w:proofErr w:type="gramEnd"/>
+      <w:r>
+        <w:rPr>
+          <w:sz w:val="24"/>
+          <w:szCs w:val="24"/>
+        </w:rPr>
+        <w:t>) ya que al considerarse que el currículum es opcional, no debería ser borrado.</w:t>
       </w:r>
     </w:p>
     <w:p>
@@ -2446,7 +2551,7 @@
           <w:sz w:val="24"/>
           <w:szCs w:val="24"/>
         </w:rPr>
-        <w:t>CurriculumService</w:t>
+        <w:t>PersonalRecordService</w:t>
       </w:r>
       <w:proofErr w:type="spellEnd"/>
       <w:r>
@@ -2479,7 +2584,7 @@
           <w:sz w:val="24"/>
           <w:szCs w:val="24"/>
         </w:rPr>
-        <w:t>) ya que al considerarse que el currículum es opcional, no debería ser borrado.</w:t>
+        <w:t>) ya que es obligatorio en un currículum y se ha considerado que este no puede ser borrado.</w:t>
       </w:r>
     </w:p>
     <w:p>
@@ -2498,45 +2603,39 @@
         </w:rPr>
       </w:pPr>
       <w:proofErr w:type="spellStart"/>
-      <w:r>
-        <w:rPr>
-          <w:sz w:val="24"/>
-          <w:szCs w:val="24"/>
-        </w:rPr>
-        <w:t>PersonalRecordService</w:t>
-      </w:r>
-      <w:proofErr w:type="spellEnd"/>
-      <w:r>
-        <w:rPr>
-          <w:sz w:val="24"/>
-          <w:szCs w:val="24"/>
-        </w:rPr>
-        <w:t xml:space="preserve">: se ha eliminado el método </w:t>
-      </w:r>
-      <w:proofErr w:type="spellStart"/>
       <w:proofErr w:type="gramStart"/>
       <w:r>
         <w:rPr>
           <w:sz w:val="24"/>
           <w:szCs w:val="24"/>
         </w:rPr>
-        <w:t>delete</w:t>
-      </w:r>
-      <w:proofErr w:type="spellEnd"/>
-      <w:r>
-        <w:rPr>
-          <w:sz w:val="24"/>
-          <w:szCs w:val="24"/>
-        </w:rPr>
-        <w:t>(</w:t>
-      </w:r>
+        <w:lastRenderedPageBreak/>
+        <w:t>UtilityService</w:t>
+      </w:r>
+      <w:proofErr w:type="spellEnd"/>
+      <w:r>
+        <w:rPr>
+          <w:sz w:val="24"/>
+          <w:szCs w:val="24"/>
+        </w:rPr>
+        <w:t>::</w:t>
+      </w:r>
+      <w:proofErr w:type="spellStart"/>
       <w:proofErr w:type="gramEnd"/>
       <w:r>
         <w:rPr>
           <w:sz w:val="24"/>
           <w:szCs w:val="24"/>
         </w:rPr>
-        <w:t>) ya que es obligatorio en un currículum y se ha considerado que este no puede ser borrado.</w:t>
+        <w:t>generateTicker</w:t>
+      </w:r>
+      <w:proofErr w:type="spellEnd"/>
+      <w:r>
+        <w:rPr>
+          <w:sz w:val="24"/>
+          <w:szCs w:val="24"/>
+        </w:rPr>
+        <w:t>(): se ha modificado el método ya que con anterioridad daba fallos al obtener el día y el mes correspondiente.</w:t>
       </w:r>
     </w:p>
     <w:p>
@@ -2561,7 +2660,7 @@
           <w:sz w:val="24"/>
           <w:szCs w:val="24"/>
         </w:rPr>
-        <w:t>UtilityService</w:t>
+        <w:t>NoteService</w:t>
       </w:r>
       <w:proofErr w:type="spellEnd"/>
       <w:r>
@@ -2578,16 +2677,41 @@
           <w:sz w:val="24"/>
           <w:szCs w:val="24"/>
         </w:rPr>
-        <w:t>generateTicker</w:t>
-      </w:r>
-      <w:proofErr w:type="spellEnd"/>
-      <w:r>
-        <w:rPr>
-          <w:sz w:val="24"/>
-          <w:szCs w:val="24"/>
-        </w:rPr>
-        <w:t>(): se ha modificado el método ya que con anterioridad daba fallos al obtener el día y el mes correspondiente.</w:t>
-      </w:r>
+        <w:t>save</w:t>
+      </w:r>
+      <w:proofErr w:type="spellEnd"/>
+      <w:r>
+        <w:rPr>
+          <w:sz w:val="24"/>
+          <w:szCs w:val="24"/>
+        </w:rPr>
+        <w:t xml:space="preserve">(): </w:t>
+      </w:r>
+      <w:r>
+        <w:rPr>
+          <w:sz w:val="24"/>
+          <w:szCs w:val="24"/>
+        </w:rPr>
+        <w:t xml:space="preserve">se ha modificado el método diferenciando el rol del creador de la nota utilizando el operador </w:t>
+      </w:r>
+      <w:proofErr w:type="spellStart"/>
+      <w:r>
+        <w:rPr>
+          <w:sz w:val="24"/>
+          <w:szCs w:val="24"/>
+        </w:rPr>
+        <w:t>instanceof</w:t>
+      </w:r>
+      <w:proofErr w:type="spellEnd"/>
+      <w:r>
+        <w:rPr>
+          <w:sz w:val="24"/>
+          <w:szCs w:val="24"/>
+        </w:rPr>
+        <w:t>. De esta forma, dependiendo de rol de la persona autenticada, hacemos las comprobaciones necesarias para posteriormente guardar la nota. También se ha añadido la nueva forma de comprobar si la nota contiene spam.</w:t>
+      </w:r>
+      <w:bookmarkStart w:id="0" w:name="_GoBack"/>
+      <w:bookmarkEnd w:id="0"/>
     </w:p>
     <w:p>
       <w:pPr>
@@ -2628,22 +2752,15 @@
           <w:sz w:val="24"/>
           <w:szCs w:val="24"/>
         </w:rPr>
-        <w:t>save</w:t>
-      </w:r>
-      <w:proofErr w:type="spellEnd"/>
-      <w:r>
-        <w:rPr>
-          <w:sz w:val="24"/>
-          <w:szCs w:val="24"/>
-        </w:rPr>
-        <w:t xml:space="preserve">(): </w:t>
-      </w:r>
-      <w:r>
-        <w:rPr>
-          <w:sz w:val="24"/>
-          <w:szCs w:val="24"/>
-        </w:rPr>
-        <w:t>se ha modificado el método y ya se guarda la nota correctamente en la base de datos.</w:t>
+        <w:t>delete</w:t>
+      </w:r>
+      <w:proofErr w:type="spellEnd"/>
+      <w:r>
+        <w:rPr>
+          <w:sz w:val="24"/>
+          <w:szCs w:val="24"/>
+        </w:rPr>
+        <w:t>(): se ha eliminado el método ya que una nota no debe ser borrada una vez ha sido creada.</w:t>
       </w:r>
     </w:p>
     <w:p>
@@ -2661,40 +2778,19 @@
           <w:szCs w:val="24"/>
         </w:rPr>
       </w:pPr>
-      <w:proofErr w:type="spellStart"/>
-      <w:proofErr w:type="gramStart"/>
-      <w:r>
-        <w:rPr>
-          <w:sz w:val="24"/>
-          <w:szCs w:val="24"/>
-        </w:rPr>
-        <w:lastRenderedPageBreak/>
-        <w:t>NoteService</w:t>
-      </w:r>
-      <w:proofErr w:type="spellEnd"/>
-      <w:r>
-        <w:rPr>
-          <w:sz w:val="24"/>
-          <w:szCs w:val="24"/>
-        </w:rPr>
-        <w:t>::</w:t>
-      </w:r>
-      <w:proofErr w:type="spellStart"/>
-      <w:proofErr w:type="gramEnd"/>
-      <w:r>
-        <w:rPr>
-          <w:sz w:val="24"/>
-          <w:szCs w:val="24"/>
-        </w:rPr>
-        <w:t>delete</w:t>
-      </w:r>
-      <w:proofErr w:type="spellEnd"/>
-      <w:r>
-        <w:rPr>
-          <w:sz w:val="24"/>
-          <w:szCs w:val="24"/>
-        </w:rPr>
-        <w:t>(): se ha eliminado el método ya que se considera que una nota no debe ser borrada una vez ha sido creada.</w:t>
+      <w:r>
+        <w:rPr>
+          <w:sz w:val="24"/>
+          <w:szCs w:val="24"/>
+        </w:rPr>
+        <w:t xml:space="preserve">Se han añadido en varios servicios comprobaciones para que, al guardar una entidad, </w:t>
+      </w:r>
+      <w:r>
+        <w:rPr>
+          <w:sz w:val="24"/>
+          <w:szCs w:val="24"/>
+        </w:rPr>
+        <w:t>no se actualicen sus atributos fijos.</w:t>
       </w:r>
     </w:p>
     <w:p>
@@ -2712,19 +2808,39 @@
           <w:szCs w:val="24"/>
         </w:rPr>
       </w:pPr>
-      <w:r>
-        <w:rPr>
-          <w:sz w:val="24"/>
-          <w:szCs w:val="24"/>
-        </w:rPr>
-        <w:t xml:space="preserve">Se han añadido en varios servicios comprobaciones para que, al guardar una entidad, </w:t>
-      </w:r>
-      <w:r>
-        <w:rPr>
-          <w:sz w:val="24"/>
-          <w:szCs w:val="24"/>
-        </w:rPr>
-        <w:t>no se actualicen sus atributos fijos.</w:t>
+      <w:proofErr w:type="spellStart"/>
+      <w:proofErr w:type="gramStart"/>
+      <w:r>
+        <w:rPr>
+          <w:sz w:val="24"/>
+          <w:szCs w:val="24"/>
+        </w:rPr>
+        <w:t>ApplicationService</w:t>
+      </w:r>
+      <w:proofErr w:type="spellEnd"/>
+      <w:r>
+        <w:rPr>
+          <w:sz w:val="24"/>
+          <w:szCs w:val="24"/>
+        </w:rPr>
+        <w:t>::</w:t>
+      </w:r>
+      <w:proofErr w:type="spellStart"/>
+      <w:proofErr w:type="gramEnd"/>
+      <w:r>
+        <w:rPr>
+          <w:sz w:val="24"/>
+          <w:szCs w:val="24"/>
+        </w:rPr>
+        <w:t>save</w:t>
+      </w:r>
+      <w:proofErr w:type="spellEnd"/>
+      <w:r>
+        <w:rPr>
+          <w:sz w:val="24"/>
+          <w:szCs w:val="24"/>
+        </w:rPr>
+        <w:t>(): se ha añadido la nueva forma de comprobar si una solicitud contiene spam.</w:t>
       </w:r>
     </w:p>
     <w:p>
@@ -2749,7 +2865,7 @@
           <w:sz w:val="24"/>
           <w:szCs w:val="24"/>
         </w:rPr>
-        <w:t>ApplicationService</w:t>
+        <w:t>MessageBoxService</w:t>
       </w:r>
       <w:proofErr w:type="spellEnd"/>
       <w:r>
@@ -2774,7 +2890,28 @@
           <w:sz w:val="24"/>
           <w:szCs w:val="24"/>
         </w:rPr>
-        <w:t>(): se ha añadido la nueva forma de comprobar si una solicitud contiene spam.</w:t>
+        <w:t xml:space="preserve">(): </w:t>
+      </w:r>
+      <w:r>
+        <w:rPr>
+          <w:sz w:val="24"/>
+          <w:szCs w:val="24"/>
+        </w:rPr>
+        <w:t xml:space="preserve">se ha añadido la nueva forma de comprobar si </w:t>
+      </w:r>
+      <w:r>
+        <w:rPr>
+          <w:sz w:val="24"/>
+          <w:szCs w:val="24"/>
+        </w:rPr>
+        <w:t>un mensaje de una carpeta</w:t>
+      </w:r>
+      <w:r>
+        <w:rPr>
+          <w:sz w:val="24"/>
+          <w:szCs w:val="24"/>
+        </w:rPr>
+        <w:t xml:space="preserve"> contiene spam.</w:t>
       </w:r>
     </w:p>
     <w:p>
@@ -2793,52 +2930,34 @@
         </w:rPr>
       </w:pPr>
       <w:proofErr w:type="spellStart"/>
-      <w:proofErr w:type="gramStart"/>
-      <w:r>
-        <w:rPr>
-          <w:sz w:val="24"/>
-          <w:szCs w:val="24"/>
-        </w:rPr>
-        <w:t>MessageBoxService</w:t>
-      </w:r>
-      <w:proofErr w:type="spellEnd"/>
-      <w:r>
-        <w:rPr>
-          <w:sz w:val="24"/>
-          <w:szCs w:val="24"/>
-        </w:rPr>
-        <w:t>::</w:t>
-      </w:r>
-      <w:proofErr w:type="spellStart"/>
-      <w:proofErr w:type="gramEnd"/>
-      <w:r>
-        <w:rPr>
-          <w:sz w:val="24"/>
-          <w:szCs w:val="24"/>
-        </w:rPr>
-        <w:t>save</w:t>
-      </w:r>
-      <w:proofErr w:type="spellEnd"/>
-      <w:r>
-        <w:rPr>
-          <w:sz w:val="24"/>
-          <w:szCs w:val="24"/>
-        </w:rPr>
-        <w:t xml:space="preserve">(): </w:t>
-      </w:r>
-      <w:r>
-        <w:rPr>
-          <w:sz w:val="24"/>
-          <w:szCs w:val="24"/>
-        </w:rPr>
-        <w:t xml:space="preserve">se ha añadido la nueva forma de comprobar si </w:t>
-      </w:r>
-      <w:r>
-        <w:rPr>
-          <w:sz w:val="24"/>
-          <w:szCs w:val="24"/>
-        </w:rPr>
-        <w:t>un mensaje de una carpeta</w:t>
+      <w:r>
+        <w:rPr>
+          <w:sz w:val="24"/>
+          <w:szCs w:val="24"/>
+        </w:rPr>
+        <w:t>ReportService</w:t>
+      </w:r>
+      <w:proofErr w:type="spellEnd"/>
+      <w:r>
+        <w:rPr>
+          <w:sz w:val="24"/>
+          <w:szCs w:val="24"/>
+        </w:rPr>
+        <w:t xml:space="preserve">: </w:t>
+      </w:r>
+      <w:r>
+        <w:rPr>
+          <w:sz w:val="24"/>
+          <w:szCs w:val="24"/>
+        </w:rPr>
+        <w:t xml:space="preserve">se ha añadido la nueva forma de comprobar si un </w:t>
+      </w:r>
+      <w:r>
+        <w:rPr>
+          <w:sz w:val="24"/>
+          <w:szCs w:val="24"/>
+        </w:rPr>
+        <w:t>informe</w:t>
       </w:r>
       <w:r>
         <w:rPr>
@@ -2847,72 +2966,6 @@
         </w:rPr>
         <w:t xml:space="preserve"> contiene spam.</w:t>
       </w:r>
-    </w:p>
-    <w:p>
-      <w:pPr>
-        <w:pStyle w:val="Prrafodelista"/>
-        <w:numPr>
-          <w:ilvl w:val="0"/>
-          <w:numId w:val="3"/>
-        </w:numPr>
-        <w:spacing w:line="360" w:lineRule="auto"/>
-        <w:ind w:left="426"/>
-        <w:jc w:val="both"/>
-        <w:rPr>
-          <w:sz w:val="24"/>
-          <w:szCs w:val="24"/>
-        </w:rPr>
-      </w:pPr>
-      <w:proofErr w:type="spellStart"/>
-      <w:r>
-        <w:rPr>
-          <w:sz w:val="24"/>
-          <w:szCs w:val="24"/>
-        </w:rPr>
-        <w:t>ReportService</w:t>
-      </w:r>
-      <w:proofErr w:type="spellEnd"/>
-      <w:r>
-        <w:rPr>
-          <w:sz w:val="24"/>
-          <w:szCs w:val="24"/>
-        </w:rPr>
-        <w:t xml:space="preserve">: se han rehecho los métodos </w:t>
-      </w:r>
-      <w:proofErr w:type="spellStart"/>
-      <w:r>
-        <w:rPr>
-          <w:sz w:val="24"/>
-          <w:szCs w:val="24"/>
-        </w:rPr>
-        <w:t>create</w:t>
-      </w:r>
-      <w:proofErr w:type="spellEnd"/>
-      <w:r>
-        <w:rPr>
-          <w:sz w:val="24"/>
-          <w:szCs w:val="24"/>
-        </w:rPr>
-        <w:t xml:space="preserve"> y </w:t>
-      </w:r>
-      <w:proofErr w:type="spellStart"/>
-      <w:r>
-        <w:rPr>
-          <w:sz w:val="24"/>
-          <w:szCs w:val="24"/>
-        </w:rPr>
-        <w:t>save</w:t>
-      </w:r>
-      <w:proofErr w:type="spellEnd"/>
-      <w:r>
-        <w:rPr>
-          <w:sz w:val="24"/>
-          <w:szCs w:val="24"/>
-        </w:rPr>
-        <w:t xml:space="preserve"> y ahora funcionan de forma correcta.</w:t>
-      </w:r>
-      <w:bookmarkStart w:id="0" w:name="_GoBack"/>
-      <w:bookmarkEnd w:id="0"/>
     </w:p>
     <w:sectPr>
       <w:pgSz w:w="11906" w:h="16838"/>
@@ -2931,7 +2984,7 @@
   <w:abstractNum w:abstractNumId="0" w15:restartNumberingAfterBreak="0">
     <w:nsid w:val="1AE73D64"/>
     <w:multiLevelType w:val="hybridMultilevel"/>
-    <w:tmpl w:val="2AB4B902"/>
+    <w:tmpl w:val="CD329BBA"/>
     <w:lvl w:ilvl="0" w:tplc="040A0001">
       <w:start w:val="1"/>
       <w:numFmt w:val="bullet"/>
@@ -2944,7 +2997,7 @@
         <w:rFonts w:ascii="Symbol" w:hAnsi="Symbol" w:hint="default"/>
       </w:rPr>
     </w:lvl>
-    <w:lvl w:ilvl="1" w:tplc="040A0003" w:tentative="1">
+    <w:lvl w:ilvl="1" w:tplc="040A0003">
       <w:start w:val="1"/>
       <w:numFmt w:val="bullet"/>
       <w:lvlText w:val="o"/>

</xml_diff>